<commit_message>
Added all information in Report
</commit_message>
<xml_diff>
--- a/lab12/Report/Report.docx
+++ b/lab12/Report/Report.docx
@@ -1600,83 +1600,83 @@
           <w:szCs w:val="28"/>
           <w:lang w:val="ru-UA"/>
         </w:rPr>
-        <w:t>├── README.md</w:t>
-      </w:r>
-    </w:p>
-    <w:p>
-      <w:pPr>
-        <w:spacing w:line="360" w:lineRule="auto"/>
-        <w:jc w:val="both"/>
-        <w:rPr>
-          <w:sz w:val="28"/>
-          <w:szCs w:val="28"/>
-          <w:lang w:val="ru-UA"/>
-        </w:rPr>
-      </w:pPr>
-      <w:r>
-        <w:rPr>
-          <w:sz w:val="28"/>
-          <w:szCs w:val="28"/>
-          <w:lang w:val="ru-UA"/>
-        </w:rPr>
-        <w:t>├── prj/</w:t>
-      </w:r>
-    </w:p>
-    <w:p>
-      <w:pPr>
-        <w:spacing w:line="360" w:lineRule="auto"/>
-        <w:jc w:val="both"/>
-        <w:rPr>
-          <w:sz w:val="28"/>
-          <w:szCs w:val="28"/>
-          <w:lang w:val="ru-UA"/>
-        </w:rPr>
-      </w:pPr>
-      <w:r>
-        <w:rPr>
-          <w:sz w:val="28"/>
-          <w:szCs w:val="28"/>
-          <w:lang w:val="ru-UA"/>
-        </w:rPr>
-        <w:t>│   ├── main.cpp</w:t>
-      </w:r>
-    </w:p>
-    <w:p>
-      <w:pPr>
-        <w:spacing w:line="360" w:lineRule="auto"/>
-        <w:jc w:val="both"/>
-        <w:rPr>
-          <w:sz w:val="28"/>
-          <w:szCs w:val="28"/>
-          <w:lang w:val="ru-UA"/>
-        </w:rPr>
-      </w:pPr>
-      <w:r>
-        <w:rPr>
-          <w:sz w:val="28"/>
-          <w:szCs w:val="28"/>
-          <w:lang w:val="ru-UA"/>
-        </w:rPr>
-        <w:t>│   └── ModulesStudent.h</w:t>
-      </w:r>
-    </w:p>
-    <w:p>
-      <w:pPr>
-        <w:spacing w:line="360" w:lineRule="auto"/>
-        <w:jc w:val="both"/>
-        <w:rPr>
-          <w:sz w:val="28"/>
-          <w:szCs w:val="28"/>
-          <w:lang w:val="ru-UA"/>
-        </w:rPr>
-      </w:pPr>
-      <w:r>
-        <w:rPr>
-          <w:sz w:val="28"/>
-          <w:szCs w:val="28"/>
-          <w:lang w:val="ru-UA"/>
-        </w:rPr>
-        <w:t>├── Software/</w:t>
+        <w:t xml:space="preserve"> README.md</w:t>
+      </w:r>
+    </w:p>
+    <w:p>
+      <w:pPr>
+        <w:spacing w:line="360" w:lineRule="auto"/>
+        <w:jc w:val="both"/>
+        <w:rPr>
+          <w:sz w:val="28"/>
+          <w:szCs w:val="28"/>
+          <w:lang w:val="ru-UA"/>
+        </w:rPr>
+      </w:pPr>
+      <w:r>
+        <w:rPr>
+          <w:sz w:val="28"/>
+          <w:szCs w:val="28"/>
+          <w:lang w:val="ru-UA"/>
+        </w:rPr>
+        <w:t>prj/</w:t>
+      </w:r>
+    </w:p>
+    <w:p>
+      <w:pPr>
+        <w:spacing w:line="360" w:lineRule="auto"/>
+        <w:jc w:val="both"/>
+        <w:rPr>
+          <w:sz w:val="28"/>
+          <w:szCs w:val="28"/>
+          <w:lang w:val="ru-UA"/>
+        </w:rPr>
+      </w:pPr>
+      <w:r>
+        <w:rPr>
+          <w:sz w:val="28"/>
+          <w:szCs w:val="28"/>
+          <w:lang w:val="ru-UA"/>
+        </w:rPr>
+        <w:t>main.cpp</w:t>
+      </w:r>
+    </w:p>
+    <w:p>
+      <w:pPr>
+        <w:spacing w:line="360" w:lineRule="auto"/>
+        <w:jc w:val="both"/>
+        <w:rPr>
+          <w:sz w:val="28"/>
+          <w:szCs w:val="28"/>
+          <w:lang w:val="ru-UA"/>
+        </w:rPr>
+      </w:pPr>
+      <w:r>
+        <w:rPr>
+          <w:sz w:val="28"/>
+          <w:szCs w:val="28"/>
+          <w:lang w:val="ru-UA"/>
+        </w:rPr>
+        <w:t>ModulesStudent.h</w:t>
+      </w:r>
+    </w:p>
+    <w:p>
+      <w:pPr>
+        <w:spacing w:line="360" w:lineRule="auto"/>
+        <w:jc w:val="both"/>
+        <w:rPr>
+          <w:sz w:val="28"/>
+          <w:szCs w:val="28"/>
+          <w:lang w:val="ru-UA"/>
+        </w:rPr>
+      </w:pPr>
+      <w:r>
+        <w:rPr>
+          <w:sz w:val="28"/>
+          <w:szCs w:val="28"/>
+          <w:lang w:val="ru-UA"/>
+        </w:rPr>
+        <w:t>Software/</w:t>
       </w:r>
     </w:p>
     <w:p>
@@ -1696,102 +1696,102 @@
           <w:lang w:val="ru-UA"/>
         </w:rPr>
         <w:lastRenderedPageBreak/>
-        <w:t>│   └── Teacher.exe</w:t>
-      </w:r>
-    </w:p>
-    <w:p>
-      <w:pPr>
-        <w:spacing w:line="360" w:lineRule="auto"/>
-        <w:jc w:val="both"/>
-        <w:rPr>
-          <w:sz w:val="28"/>
-          <w:szCs w:val="28"/>
-          <w:lang w:val="ru-UA"/>
-        </w:rPr>
-      </w:pPr>
-      <w:r>
-        <w:rPr>
-          <w:sz w:val="28"/>
-          <w:szCs w:val="28"/>
-          <w:lang w:val="ru-UA"/>
-        </w:rPr>
-        <w:t>├── TestSuite/</w:t>
-      </w:r>
-    </w:p>
-    <w:p>
-      <w:pPr>
-        <w:spacing w:line="360" w:lineRule="auto"/>
-        <w:jc w:val="both"/>
-        <w:rPr>
-          <w:sz w:val="28"/>
-          <w:szCs w:val="28"/>
-          <w:lang w:val="ru-UA"/>
-        </w:rPr>
-      </w:pPr>
-      <w:r>
-        <w:rPr>
-          <w:sz w:val="28"/>
-          <w:szCs w:val="28"/>
-          <w:lang w:val="ru-UA"/>
-        </w:rPr>
-        <w:t>│   ├── test_constructor.txt</w:t>
-      </w:r>
-    </w:p>
-    <w:p>
-      <w:pPr>
-        <w:spacing w:line="360" w:lineRule="auto"/>
-        <w:jc w:val="both"/>
-        <w:rPr>
-          <w:sz w:val="28"/>
-          <w:szCs w:val="28"/>
-          <w:lang w:val="ru-UA"/>
-        </w:rPr>
-      </w:pPr>
-      <w:r>
-        <w:rPr>
-          <w:sz w:val="28"/>
-          <w:szCs w:val="28"/>
-          <w:lang w:val="ru-UA"/>
-        </w:rPr>
-        <w:t>│   └── TestResults.txt</w:t>
-      </w:r>
-    </w:p>
-    <w:p>
-      <w:pPr>
-        <w:spacing w:line="360" w:lineRule="auto"/>
-        <w:jc w:val="both"/>
-        <w:rPr>
-          <w:sz w:val="28"/>
-          <w:szCs w:val="28"/>
-          <w:lang w:val="ru-UA"/>
-        </w:rPr>
-      </w:pPr>
-      <w:r>
-        <w:rPr>
-          <w:sz w:val="28"/>
-          <w:szCs w:val="28"/>
-          <w:lang w:val="ru-UA"/>
-        </w:rPr>
-        <w:t>└── Report/</w:t>
-      </w:r>
-    </w:p>
-    <w:p>
-      <w:pPr>
-        <w:spacing w:line="360" w:lineRule="auto"/>
-        <w:jc w:val="both"/>
-        <w:rPr>
-          <w:sz w:val="28"/>
-          <w:szCs w:val="28"/>
-          <w:lang w:val="ru-UA"/>
-        </w:rPr>
-      </w:pPr>
-      <w:r>
-        <w:rPr>
-          <w:sz w:val="28"/>
-          <w:szCs w:val="28"/>
-          <w:lang w:val="ru-UA"/>
-        </w:rPr>
-        <w:t xml:space="preserve">    └── Lab12_Report.pdf</w:t>
+        <w:t>Teacher.exe</w:t>
+      </w:r>
+    </w:p>
+    <w:p>
+      <w:pPr>
+        <w:spacing w:line="360" w:lineRule="auto"/>
+        <w:jc w:val="both"/>
+        <w:rPr>
+          <w:sz w:val="28"/>
+          <w:szCs w:val="28"/>
+          <w:lang w:val="ru-UA"/>
+        </w:rPr>
+      </w:pPr>
+      <w:r>
+        <w:rPr>
+          <w:sz w:val="28"/>
+          <w:szCs w:val="28"/>
+          <w:lang w:val="ru-UA"/>
+        </w:rPr>
+        <w:t>TestSuite/</w:t>
+      </w:r>
+    </w:p>
+    <w:p>
+      <w:pPr>
+        <w:spacing w:line="360" w:lineRule="auto"/>
+        <w:jc w:val="both"/>
+        <w:rPr>
+          <w:sz w:val="28"/>
+          <w:szCs w:val="28"/>
+          <w:lang w:val="ru-UA"/>
+        </w:rPr>
+      </w:pPr>
+      <w:r>
+        <w:rPr>
+          <w:sz w:val="28"/>
+          <w:szCs w:val="28"/>
+          <w:lang w:val="ru-UA"/>
+        </w:rPr>
+        <w:t>test_constructor.txt</w:t>
+      </w:r>
+    </w:p>
+    <w:p>
+      <w:pPr>
+        <w:spacing w:line="360" w:lineRule="auto"/>
+        <w:jc w:val="both"/>
+        <w:rPr>
+          <w:sz w:val="28"/>
+          <w:szCs w:val="28"/>
+          <w:lang w:val="ru-UA"/>
+        </w:rPr>
+      </w:pPr>
+      <w:r>
+        <w:rPr>
+          <w:sz w:val="28"/>
+          <w:szCs w:val="28"/>
+          <w:lang w:val="ru-UA"/>
+        </w:rPr>
+        <w:t>TestResults.txt</w:t>
+      </w:r>
+    </w:p>
+    <w:p>
+      <w:pPr>
+        <w:spacing w:line="360" w:lineRule="auto"/>
+        <w:jc w:val="both"/>
+        <w:rPr>
+          <w:sz w:val="28"/>
+          <w:szCs w:val="28"/>
+          <w:lang w:val="ru-UA"/>
+        </w:rPr>
+      </w:pPr>
+      <w:r>
+        <w:rPr>
+          <w:sz w:val="28"/>
+          <w:szCs w:val="28"/>
+          <w:lang w:val="ru-UA"/>
+        </w:rPr>
+        <w:t>Report/</w:t>
+      </w:r>
+    </w:p>
+    <w:p>
+      <w:pPr>
+        <w:spacing w:line="360" w:lineRule="auto"/>
+        <w:jc w:val="both"/>
+        <w:rPr>
+          <w:sz w:val="28"/>
+          <w:szCs w:val="28"/>
+          <w:lang w:val="ru-UA"/>
+        </w:rPr>
+      </w:pPr>
+      <w:r>
+        <w:rPr>
+          <w:sz w:val="28"/>
+          <w:szCs w:val="28"/>
+          <w:lang w:val="ru-UA"/>
+        </w:rPr>
+        <w:t>Lab12_Report.pdf</w:t>
       </w:r>
     </w:p>
     <w:p>
@@ -2954,7 +2954,16 @@
           <w:szCs w:val="20"/>
           <w:lang w:val="en-US"/>
         </w:rPr>
-        <w:t xml:space="preserve">Naumenko </w:t>
+        <w:t>Naumenko</w:t>
+      </w:r>
+      <w:r>
+        <w:rPr>
+          <w:rFonts w:ascii="Courier New" w:hAnsi="Courier New" w:cs="Courier New"/>
+          <w:sz w:val="20"/>
+          <w:szCs w:val="20"/>
+          <w:lang w:val="ru-RU"/>
+        </w:rPr>
+        <w:t xml:space="preserve"> </w:t>
       </w:r>
       <w:r>
         <w:rPr>

</xml_diff>